<commit_message>
new resume, more experience
</commit_message>
<xml_diff>
--- a/assets/Liam Maloney Resume v2.docx
+++ b/assets/Liam Maloney Resume v2.docx
@@ -81,14 +81,14 @@
           <w:rPr>
             <w:rStyle w:val="Hyperlink"/>
           </w:rPr>
-          <w:t>https://github.com/LeoMalone</w:t>
+          <w:t>https://leomalone.github.io/MyWebsite/</w:t>
         </w:r>
       </w:hyperlink>
       <w:r>
         <w:rPr>
           <w:rStyle w:val="Hyperlink"/>
         </w:rPr>
-        <w:t xml:space="preserve"> | </w:t>
+        <w:t xml:space="preserve">| </w:t>
       </w:r>
       <w:hyperlink r:id="rId9" w:history="1">
         <w:r>
@@ -200,7 +200,19 @@
     </w:p>
     <w:p>
       <w:r>
-        <w:t xml:space="preserve">I have contributed towards multiple development projects and I have started a few of my own as can be seen through my GitHub account. I believe that my work is of high enough caliber and my willingness to continue to develop my expertise is enough to warrant a software development position with your company. </w:t>
+        <w:t xml:space="preserve">I have contributed towards multiple development projects and I have started a few of my own as can be seen through my </w:t>
+      </w:r>
+      <w:r>
+        <w:t>website</w:t>
+      </w:r>
+      <w:r>
+        <w:t xml:space="preserve">. I believe that my work is of high enough caliber and my willingness to continue to develop my expertise is enough to warrant a </w:t>
+      </w:r>
+      <w:r>
+        <w:t>junior developer</w:t>
+      </w:r>
+      <w:r>
+        <w:t xml:space="preserve"> position with your company. </w:t>
       </w:r>
       <w:r>
         <w:tab/>
@@ -1262,7 +1274,6 @@
           <w:sz w:val="20"/>
           <w:szCs w:val="20"/>
         </w:rPr>
-        <w:lastRenderedPageBreak/>
         <w:t>S</w:t>
       </w:r>
       <w:r>
@@ -1322,6 +1333,7 @@
           <w:sz w:val="20"/>
           <w:szCs w:val="20"/>
         </w:rPr>
+        <w:lastRenderedPageBreak/>
         <w:t>Frameworks</w:t>
       </w:r>
     </w:p>
@@ -2475,7 +2487,10 @@
         <w:pStyle w:val="Heading3"/>
       </w:pPr>
       <w:r>
-        <w:t>Fall 2019</w:t>
+        <w:t>WINTER</w:t>
+      </w:r>
+      <w:r>
+        <w:t xml:space="preserve"> 2019</w:t>
       </w:r>
     </w:p>
     <w:p>
@@ -2556,7 +2571,6 @@
         <w:pStyle w:val="Heading3"/>
       </w:pPr>
       <w:r>
-        <w:lastRenderedPageBreak/>
         <w:t>Fall 2019</w:t>
       </w:r>
     </w:p>
@@ -2578,6 +2592,7 @@
           <w:sz w:val="26"/>
           <w:szCs w:val="26"/>
         </w:rPr>
+        <w:lastRenderedPageBreak/>
         <w:t>Contracted Portfolio Website,</w:t>
       </w:r>
       <w:r>
@@ -2681,13 +2696,6 @@
           <w:color w:val="767171" w:themeColor="background2" w:themeShade="80"/>
         </w:rPr>
         <w:t>Government of Canada / Public Safety</w:t>
-      </w:r>
-      <w:r>
-        <w:rPr>
-          <w:rStyle w:val="SubtleReference"/>
-          <w:color w:val="767171" w:themeColor="background2" w:themeShade="80"/>
-        </w:rPr>
-        <w:t xml:space="preserve"> (CSE)</w:t>
       </w:r>
     </w:p>
     <w:p>
@@ -3090,6 +3098,20 @@
     </w:p>
     <w:p>
       <w:pPr>
+        <w:spacing w:after="0"/>
+      </w:pPr>
+      <w:r>
+        <w:t xml:space="preserve">- 2014 Academic </w:t>
+      </w:r>
+      <w:r>
+        <w:t>Athlete</w:t>
+      </w:r>
+      <w:r>
+        <w:t xml:space="preserve"> Award</w:t>
+      </w:r>
+    </w:p>
+    <w:p>
+      <w:pPr>
         <w:rPr>
           <w:sz w:val="20"/>
           <w:szCs w:val="20"/>
@@ -3155,14 +3177,6 @@
     <w:p>
       <w:pPr>
         <w:rPr>
-          <w:sz w:val="20"/>
-          <w:szCs w:val="20"/>
-        </w:rPr>
-      </w:pPr>
-    </w:p>
-    <w:p>
-      <w:pPr>
-        <w:rPr>
           <w:rFonts w:asciiTheme="majorHAnsi" w:hAnsiTheme="majorHAnsi" w:cstheme="majorHAnsi"/>
           <w:b/>
           <w:bCs/>
@@ -3463,36 +3477,6 @@
         </w:rPr>
         <w:t>*References available upon request</w:t>
       </w:r>
-    </w:p>
-    <w:p>
-      <w:pPr>
-        <w:pStyle w:val="ListBullet"/>
-        <w:numPr>
-          <w:ilvl w:val="0"/>
-          <w:numId w:val="0"/>
-        </w:numPr>
-        <w:rPr>
-          <w:b/>
-          <w:bCs/>
-          <w:sz w:val="28"/>
-          <w:szCs w:val="28"/>
-        </w:rPr>
-      </w:pPr>
-    </w:p>
-    <w:p>
-      <w:pPr>
-        <w:pStyle w:val="ListBullet"/>
-        <w:numPr>
-          <w:ilvl w:val="0"/>
-          <w:numId w:val="0"/>
-        </w:numPr>
-        <w:rPr>
-          <w:b/>
-          <w:bCs/>
-          <w:sz w:val="28"/>
-          <w:szCs w:val="28"/>
-        </w:rPr>
-      </w:pPr>
     </w:p>
     <w:sectPr>
       <w:pgSz w:w="12240" w:h="15840"/>
@@ -5153,14 +5137,14 @@
     <w:charset w:val="00"/>
     <w:family w:val="swiss"/>
     <w:pitch w:val="variable"/>
-    <w:sig w:usb0="E0002AFF" w:usb1="4000ACFF" w:usb2="00000001" w:usb3="00000000" w:csb0="000001FF" w:csb1="00000000"/>
+    <w:sig w:usb0="E4002EFF" w:usb1="C000247B" w:usb2="00000009" w:usb3="00000000" w:csb0="000001FF" w:csb1="00000000"/>
   </w:font>
   <w:font w:name="Times New Roman">
     <w:panose1 w:val="02020603050405020304"/>
     <w:charset w:val="00"/>
     <w:family w:val="roman"/>
     <w:pitch w:val="variable"/>
-    <w:sig w:usb0="E0002AFF" w:usb1="C0007843" w:usb2="00000009" w:usb3="00000000" w:csb0="000001FF" w:csb1="00000000"/>
+    <w:sig w:usb0="E0002EFF" w:usb1="C000785B" w:usb2="00000009" w:usb3="00000000" w:csb0="000001FF" w:csb1="00000000"/>
   </w:font>
   <w:font w:name="Courier New">
     <w:panose1 w:val="02070309020205020404"/>
@@ -5188,7 +5172,7 @@
     <w:charset w:val="00"/>
     <w:family w:val="swiss"/>
     <w:pitch w:val="variable"/>
-    <w:sig w:usb0="A0002AEF" w:usb1="4000207B" w:usb2="00000000" w:usb3="00000000" w:csb0="000001FF" w:csb1="00000000"/>
+    <w:sig w:usb0="E4002EFF" w:usb1="C000247B" w:usb2="00000009" w:usb3="00000000" w:csb0="000001FF" w:csb1="00000000"/>
   </w:font>
 </w:fonts>
 </file>
@@ -5223,10 +5207,13 @@
     <w:rsid w:val="00432995"/>
     <w:rsid w:val="00590D55"/>
     <w:rsid w:val="006B4408"/>
+    <w:rsid w:val="00891EC4"/>
     <w:rsid w:val="00965888"/>
     <w:rsid w:val="009948A0"/>
+    <w:rsid w:val="00B42D14"/>
     <w:rsid w:val="00B6128A"/>
     <w:rsid w:val="00C44ACC"/>
+    <w:rsid w:val="00D570BF"/>
     <w:rsid w:val="00DF0D6E"/>
     <w:rsid w:val="00E2335D"/>
     <w:rsid w:val="00EE542C"/>

</xml_diff>